<commit_message>
Update Assignment 4-Henao Cardozo.docx
</commit_message>
<xml_diff>
--- a/Writing/Assignment 4-Henao Cardozo.docx
+++ b/Writing/Assignment 4-Henao Cardozo.docx
@@ -81,6 +81,9 @@
     <w:p>
       <w:pPr>
         <w:ind w:left="360"/>
+        <w:rPr>
+          <w:lang w:val="en-US"/>
+        </w:rPr>
       </w:pPr>
       <w:r>
         <w:rPr>
@@ -174,6 +177,161 @@
     <w:p>
       <w:pPr>
         <w:spacing w:after="0" w:line="240" w:lineRule="auto"/>
+        <w:ind w:left="360"/>
+        <w:rPr>
+          <w:sz w:val="24"/>
+          <w:szCs w:val="24"/>
+          <w:lang w:val="en-US"/>
+        </w:rPr>
+      </w:pPr>
+      <w:r>
+        <w:rPr>
+          <w:b/>
+          <w:bCs/>
+          <w:sz w:val="24"/>
+          <w:szCs w:val="24"/>
+          <w:lang w:val="en-US"/>
+        </w:rPr>
+        <w:t xml:space="preserve">Answer: </w:t>
+      </w:r>
+      <w:r>
+        <w:rPr>
+          <w:sz w:val="24"/>
+          <w:szCs w:val="24"/>
+          <w:lang w:val="en-US"/>
+        </w:rPr>
+        <w:t>In Uni</w:t>
+      </w:r>
+      <w:r>
+        <w:rPr>
+          <w:sz w:val="24"/>
+          <w:szCs w:val="24"/>
+          <w:lang w:val="en-US"/>
+        </w:rPr>
+        <w:t>ted</w:t>
+      </w:r>
+      <w:r>
+        <w:rPr>
+          <w:sz w:val="24"/>
+          <w:szCs w:val="24"/>
+          <w:lang w:val="en-US"/>
+        </w:rPr>
+        <w:t xml:space="preserve"> States and in the world, a big percent of the fatal traffic accidents </w:t>
+      </w:r>
+      <w:r>
+        <w:rPr>
+          <w:sz w:val="24"/>
+          <w:szCs w:val="24"/>
+          <w:lang w:val="en-US"/>
+        </w:rPr>
+        <w:t>is</w:t>
+      </w:r>
+      <w:r>
+        <w:rPr>
+          <w:sz w:val="24"/>
+          <w:szCs w:val="24"/>
+          <w:lang w:val="en-US"/>
+        </w:rPr>
+        <w:t xml:space="preserve"> related with drunk driving</w:t>
+      </w:r>
+      <w:r>
+        <w:rPr>
+          <w:sz w:val="24"/>
+          <w:szCs w:val="24"/>
+          <w:lang w:val="en-US"/>
+        </w:rPr>
+        <w:t>, that is why the states have designed punishments determined by strict rules on blood alcohol content (BAC). By using the administrative record on drivers under the influenced blood alcohol content tests in the state of Washington from 1999 to 201</w:t>
+      </w:r>
+      <w:r>
+        <w:rPr>
+          <w:sz w:val="24"/>
+          <w:szCs w:val="24"/>
+          <w:lang w:val="en-US"/>
+        </w:rPr>
+        <w:t>1</w:t>
+      </w:r>
+      <w:r>
+        <w:rPr>
+          <w:sz w:val="24"/>
+          <w:szCs w:val="24"/>
+          <w:lang w:val="en-US"/>
+        </w:rPr>
+        <w:t xml:space="preserve">, the researchers </w:t>
+      </w:r>
+      <w:r>
+        <w:rPr>
+          <w:sz w:val="24"/>
+          <w:szCs w:val="24"/>
+          <w:lang w:val="en-US"/>
+        </w:rPr>
+        <w:t xml:space="preserve">estimates with a regression discontinuity design if having a BAC above the DUI </w:t>
+      </w:r>
+      <w:r>
+        <w:rPr>
+          <w:sz w:val="24"/>
+          <w:szCs w:val="24"/>
+          <w:lang w:val="en-US"/>
+        </w:rPr>
+        <w:t xml:space="preserve">(driving under the influenced) </w:t>
+      </w:r>
+      <w:r>
+        <w:rPr>
+          <w:sz w:val="24"/>
+          <w:szCs w:val="24"/>
+          <w:lang w:val="en-US"/>
+        </w:rPr>
+        <w:t xml:space="preserve">threshold reduces recidivism in drunk driving. </w:t>
+      </w:r>
+    </w:p>
+    <w:p>
+      <w:pPr>
+        <w:spacing w:after="0" w:line="240" w:lineRule="auto"/>
+        <w:ind w:left="360"/>
+        <w:rPr>
+          <w:sz w:val="24"/>
+          <w:szCs w:val="24"/>
+          <w:lang w:val="en-US"/>
+        </w:rPr>
+      </w:pPr>
+      <w:r>
+        <w:rPr>
+          <w:sz w:val="24"/>
+          <w:szCs w:val="24"/>
+          <w:lang w:val="en-US"/>
+        </w:rPr>
+        <w:t xml:space="preserve">This paper offers evidence concerning the effectiveness of punishment and sanction in recidivism among drunk drivers, and found that having a BAC over the 0.08 legal limit decline the probability in repeat drunk driving over the next four years in 2 percent points, also having a BAC over the 0.15 (aggravated DUI) is associated with an additional 1 percentage point </w:t>
+      </w:r>
+      <w:r>
+        <w:rPr>
+          <w:sz w:val="24"/>
+          <w:szCs w:val="24"/>
+          <w:lang w:val="en-US"/>
+        </w:rPr>
+        <w:t xml:space="preserve">decrease </w:t>
+      </w:r>
+      <w:r>
+        <w:rPr>
+          <w:sz w:val="24"/>
+          <w:szCs w:val="24"/>
+          <w:lang w:val="en-US"/>
+        </w:rPr>
+        <w:t>in repeat drunk driving, this reduction in recidivism are explained principally by deterrence.</w:t>
+      </w:r>
+    </w:p>
+    <w:p>
+      <w:pPr>
+        <w:pStyle w:val="Prrafodelista"/>
+        <w:spacing w:after="0" w:line="240" w:lineRule="auto"/>
+        <w:rPr>
+          <w:sz w:val="24"/>
+          <w:szCs w:val="24"/>
+          <w:lang w:val="en-US"/>
+        </w:rPr>
+      </w:pPr>
+    </w:p>
+    <w:p>
+      <w:pPr>
+        <w:spacing w:after="0" w:line="240" w:lineRule="auto"/>
         <w:rPr>
           <w:b/>
           <w:bCs/>
@@ -265,23 +423,7 @@
           <w:szCs w:val="24"/>
           <w:lang w:val="en-US"/>
         </w:rPr>
-        <w:t xml:space="preserve">The first thing to do in any RDD is look at the raw data and see if </w:t>
-      </w:r>
-      <w:r>
-        <w:rPr>
-          <w:sz w:val="24"/>
-          <w:szCs w:val="24"/>
-          <w:lang w:val="en-US"/>
-        </w:rPr>
-        <w:t>there is</w:t>
-      </w:r>
-      <w:r>
-        <w:rPr>
-          <w:sz w:val="24"/>
-          <w:szCs w:val="24"/>
-          <w:lang w:val="en-US"/>
-        </w:rPr>
-        <w:t xml:space="preserve"> any evidence for manipulation (“sorting on the running variable”).  If people </w:t>
+        <w:t xml:space="preserve">The first thing to do in any RDD is look at the raw data and see if there is any evidence for manipulation (“sorting on the running variable”).  If people </w:t>
       </w:r>
       <w:proofErr w:type="gramStart"/>
       <w:r>
@@ -422,6 +564,7 @@
           <w:szCs w:val="24"/>
           <w:lang w:val="en-US"/>
         </w:rPr>
+        <w:lastRenderedPageBreak/>
         <w:t>Estimate equation (1) with recidivism (</w:t>
       </w:r>
       <w:proofErr w:type="spellStart"/>
@@ -1380,6 +1523,7 @@
   <w:style w:type="character" w:default="1" w:styleId="Fuentedeprrafopredeter">
     <w:name w:val="Default Paragraph Font"/>
     <w:uiPriority w:val="1"/>
+    <w:semiHidden/>
     <w:unhideWhenUsed/>
   </w:style>
   <w:style w:type="table" w:default="1" w:styleId="Tablanormal">

</xml_diff>